<commit_message>
Update BẢNG THIẾT KẾ GIAO DIỆN.docx
</commit_message>
<xml_diff>
--- a/GIAO DIỆN/BẢNG THIẾT KẾ GIAO DIỆN.docx
+++ b/GIAO DIỆN/BẢNG THIẾT KẾ GIAO DIỆN.docx
@@ -1112,7 +1112,11 @@
           <w:tcPr>
             <w:tcW w:w="2215" w:type="dxa"/>
           </w:tcPr>
-          <w:p/>
+          <w:p>
+            <w:r>
+              <w:t>123213213</w:t>
+            </w:r>
+          </w:p>
         </w:tc>
       </w:tr>
       <w:tr>

</xml_diff>